<commit_message>
Finished class documentation file
Also cleaned up the code a little bit, Should still work / compile
exactly the same only removed unused code.
</commit_message>
<xml_diff>
--- a/ClassDocumentation.docx
+++ b/ClassDocumentation.docx
@@ -51,12 +51,18 @@
     </w:p>
     <w:p>
       <w:r>
-        <w:t>Follow the steps from the Rethink Robotics wiki to setup your computer for use with Baxter: LINK</w:t>
-      </w:r>
-    </w:p>
-    <w:p>
-      <w:r>
-        <w:t xml:space="preserve">Download the files from the </w:t>
+        <w:t>Follow the steps from the Rethink Robotics wiki to setup your co</w:t>
+      </w:r>
+      <w:r>
+        <w:t xml:space="preserve">mputer for use with Baxter: </w:t>
+      </w:r>
+    </w:p>
+    <w:p>
+      <w:r>
+        <w:t xml:space="preserve">Download the files </w:t>
+      </w:r>
+      <w:r>
+        <w:t xml:space="preserve">from the </w:t>
       </w:r>
       <w:proofErr w:type="spellStart"/>
       <w:r>
@@ -64,7 +70,10 @@
       </w:r>
       <w:proofErr w:type="spellEnd"/>
       <w:r>
-        <w:t xml:space="preserve"> repository: LINK</w:t>
+        <w:t xml:space="preserve"> repository: </w:t>
+      </w:r>
+      <w:r>
+        <w:t>https://github.com/Kevin-Roberts/baxter_image_recognition/tree/master</w:t>
       </w:r>
     </w:p>
     <w:p>
@@ -137,6 +146,11 @@
     </w:p>
     <w:p>
       <w:r>
+        <w:t>Places a block of each color on the table in front of the box location for that colored block. Baxter will detect the box locations by finding the block of that color, then setting the box location to 0.1 meters behind that block.</w:t>
+      </w:r>
+    </w:p>
+    <w:p>
+      <w:r>
         <w:t>Run “</w:t>
       </w:r>
       <w:proofErr w:type="spellStart"/>
@@ -163,6 +177,12 @@
       <w:r>
         <w:t>” to setup the configuration file.</w:t>
       </w:r>
+      <w:r>
+        <w:t xml:space="preserve"> This will calculate the</w:t>
+      </w:r>
+      <w:r>
+        <w:t xml:space="preserve"> table height and box locations. Then these values will be saved to config.txt. This file is human readable and can be created / edited manually as well.</w:t>
+      </w:r>
     </w:p>
     <w:p>
       <w:r>
@@ -183,6 +203,27 @@
       <w:proofErr w:type="spellEnd"/>
       <w:r>
         <w:t xml:space="preserve"> master_controller.py” to begin detecting and sorting blocks.</w:t>
+      </w:r>
+    </w:p>
+    <w:p>
+      <w:r>
+        <w:t xml:space="preserve">Report any problems or questions to Kevin-Roberts (my </w:t>
+      </w:r>
+      <w:proofErr w:type="spellStart"/>
+      <w:r>
+        <w:t>github</w:t>
+      </w:r>
+      <w:proofErr w:type="spellEnd"/>
+      <w:r>
+        <w:t xml:space="preserve"> ID) on </w:t>
+      </w:r>
+      <w:proofErr w:type="spellStart"/>
+      <w:r>
+        <w:t>github</w:t>
+      </w:r>
+      <w:proofErr w:type="spellEnd"/>
+      <w:r>
+        <w:t xml:space="preserve"> or by emailing kevinroberts_5@hotmail.com</w:t>
       </w:r>
     </w:p>
     <w:p>
@@ -265,10 +306,7 @@
     <w:p>
       <w:proofErr w:type="spellStart"/>
       <w:r>
-        <w:t>left</w:t>
-      </w:r>
-      <w:r>
-        <w:t>_</w:t>
+        <w:t>left_</w:t>
       </w:r>
       <w:proofErr w:type="gramStart"/>
       <w:r>
@@ -288,25 +326,13 @@
       </w:r>
       <w:proofErr w:type="spellEnd"/>
       <w:r>
-        <w:t>() class initialized</w:t>
-      </w:r>
-      <w:r>
-        <w:t xml:space="preserve"> for the left</w:t>
-      </w:r>
-      <w:r>
-        <w:t xml:space="preserve"> arm’s camera.</w:t>
-      </w:r>
-      <w:r>
-        <w:t xml:space="preserve"> Disabled</w:t>
-      </w:r>
-    </w:p>
-    <w:p>
-      <w:proofErr w:type="spellStart"/>
-      <w:r>
-        <w:t>head</w:t>
-      </w:r>
-      <w:r>
-        <w:t>_</w:t>
+        <w:t>() class initialized for the left arm’s camera. Disabled</w:t>
+      </w:r>
+    </w:p>
+    <w:p>
+      <w:proofErr w:type="spellStart"/>
+      <w:r>
+        <w:t>head_</w:t>
       </w:r>
       <w:proofErr w:type="gramStart"/>
       <w:r>
@@ -326,16 +352,7 @@
       </w:r>
       <w:proofErr w:type="spellEnd"/>
       <w:r>
-        <w:t>() class initialized</w:t>
-      </w:r>
-      <w:r>
-        <w:t xml:space="preserve"> for the head</w:t>
-      </w:r>
-      <w:r>
-        <w:t xml:space="preserve"> camera.</w:t>
-      </w:r>
-      <w:r>
-        <w:t xml:space="preserve"> Disabled</w:t>
+        <w:t>() class initialized for the head camera. Disabled</w:t>
       </w:r>
     </w:p>
     <w:p>
@@ -452,6 +469,7 @@
           <w:sz w:val="24"/>
           <w:szCs w:val="24"/>
         </w:rPr>
+        <w:lastRenderedPageBreak/>
         <w:t>Methods</w:t>
       </w:r>
     </w:p>
@@ -544,7 +562,6 @@
       </w:pPr>
       <w:proofErr w:type="gramStart"/>
       <w:r>
-        <w:lastRenderedPageBreak/>
         <w:t>p</w:t>
       </w:r>
       <w:r>
@@ -824,13 +841,7 @@
       </w:r>
       <w:proofErr w:type="spellEnd"/>
       <w:r>
-        <w:t xml:space="preserve"> master_controller.py</w:t>
-      </w:r>
-      <w:r>
-        <w:t xml:space="preserve"> -c</w:t>
-      </w:r>
-      <w:r>
-        <w:t>”</w:t>
+        <w:t xml:space="preserve"> master_controller.py -c”</w:t>
       </w:r>
     </w:p>
     <w:p>
@@ -877,6 +888,7 @@
           <w:sz w:val="28"/>
           <w:szCs w:val="28"/>
         </w:rPr>
+        <w:lastRenderedPageBreak/>
         <w:t>M</w:t>
       </w:r>
       <w:r>
@@ -1015,7 +1027,6 @@
       <w:proofErr w:type="spellStart"/>
       <w:proofErr w:type="gramStart"/>
       <w:r>
-        <w:lastRenderedPageBreak/>
         <w:t>hdr</w:t>
       </w:r>
       <w:proofErr w:type="spellEnd"/>
@@ -1294,8 +1305,311 @@
       <w:r>
         <w:t xml:space="preserve"> functions. </w:t>
       </w:r>
-      <w:bookmarkStart w:id="0" w:name="_GoBack"/>
-      <w:bookmarkEnd w:id="0"/>
+    </w:p>
+    <w:p>
+      <w:pPr>
+        <w:pStyle w:val="ListParagraph"/>
+        <w:numPr>
+          <w:ilvl w:val="0"/>
+          <w:numId w:val="1"/>
+        </w:numPr>
+      </w:pPr>
+      <w:r>
+        <w:t xml:space="preserve">If Tien can make Baxter always drop in a straight line, this is probably where he will do it. </w:t>
+      </w:r>
+    </w:p>
+    <w:p>
+      <w:proofErr w:type="spellStart"/>
+      <w:r>
+        <w:t>move_to_</w:t>
+      </w:r>
+      <w:proofErr w:type="gramStart"/>
+      <w:r>
+        <w:t>home</w:t>
+      </w:r>
+      <w:proofErr w:type="spellEnd"/>
+      <w:r>
+        <w:t>(</w:t>
+      </w:r>
+      <w:proofErr w:type="gramEnd"/>
+      <w:r>
+        <w:t>self)</w:t>
+      </w:r>
+    </w:p>
+    <w:p>
+      <w:pPr>
+        <w:pStyle w:val="ListParagraph"/>
+        <w:numPr>
+          <w:ilvl w:val="0"/>
+          <w:numId w:val="1"/>
+        </w:numPr>
+      </w:pPr>
+      <w:r>
+        <w:t xml:space="preserve">Moves to the Pose specified by the </w:t>
+      </w:r>
+      <w:proofErr w:type="spellStart"/>
+      <w:r>
+        <w:t>self.home_pose</w:t>
+      </w:r>
+      <w:proofErr w:type="spellEnd"/>
+      <w:r>
+        <w:t xml:space="preserve"> variable</w:t>
+      </w:r>
+    </w:p>
+    <w:p>
+      <w:proofErr w:type="spellStart"/>
+      <w:r>
+        <w:t>raise_</w:t>
+      </w:r>
+      <w:proofErr w:type="gramStart"/>
+      <w:r>
+        <w:t>up</w:t>
+      </w:r>
+      <w:proofErr w:type="spellEnd"/>
+      <w:r>
+        <w:t>(</w:t>
+      </w:r>
+      <w:proofErr w:type="gramEnd"/>
+      <w:r>
+        <w:t>self, pose)</w:t>
+      </w:r>
+    </w:p>
+    <w:p>
+      <w:pPr>
+        <w:pStyle w:val="ListParagraph"/>
+        <w:numPr>
+          <w:ilvl w:val="0"/>
+          <w:numId w:val="1"/>
+        </w:numPr>
+      </w:pPr>
+      <w:r>
+        <w:t>Raises Baxter’s arm up from the specified pose. Useful so that he doesn’t knock into other objects on his path to the next object or drop box.</w:t>
+      </w:r>
+    </w:p>
+    <w:p>
+      <w:proofErr w:type="spellStart"/>
+      <w:r>
+        <w:t>pick_at_</w:t>
+      </w:r>
+      <w:proofErr w:type="gramStart"/>
+      <w:r>
+        <w:t>pose</w:t>
+      </w:r>
+      <w:proofErr w:type="spellEnd"/>
+      <w:r>
+        <w:t>(</w:t>
+      </w:r>
+      <w:proofErr w:type="gramEnd"/>
+      <w:r>
+        <w:t>self, pose)</w:t>
+      </w:r>
+    </w:p>
+    <w:p>
+      <w:pPr>
+        <w:pStyle w:val="ListParagraph"/>
+        <w:numPr>
+          <w:ilvl w:val="0"/>
+          <w:numId w:val="1"/>
+        </w:numPr>
+      </w:pPr>
+      <w:r>
+        <w:t>Moves to the specified Pose, pose.</w:t>
+      </w:r>
+    </w:p>
+    <w:p>
+      <w:pPr>
+        <w:pStyle w:val="ListParagraph"/>
+        <w:numPr>
+          <w:ilvl w:val="0"/>
+          <w:numId w:val="1"/>
+        </w:numPr>
+      </w:pPr>
+      <w:r>
+        <w:lastRenderedPageBreak/>
+        <w:t xml:space="preserve">First goes to the position at </w:t>
+      </w:r>
+      <w:proofErr w:type="spellStart"/>
+      <w:r>
+        <w:t>home_pose</w:t>
+      </w:r>
+      <w:proofErr w:type="spellEnd"/>
+      <w:r>
+        <w:t xml:space="preserve"> height and above the specified pose, then to a point 0.03 meters above the pose. Then to the pose, at this point the function closes the gripper to pick up the object then sleeps for 0.3 seconds to ensure the gripper is fully closed before moving onto the next step. </w:t>
+      </w:r>
+    </w:p>
+    <w:p>
+      <w:pPr>
+        <w:pStyle w:val="ListParagraph"/>
+        <w:numPr>
+          <w:ilvl w:val="0"/>
+          <w:numId w:val="1"/>
+        </w:numPr>
+      </w:pPr>
+      <w:r>
+        <w:t xml:space="preserve">THE FIRST POSITION, AT </w:t>
+      </w:r>
+      <w:proofErr w:type="spellStart"/>
+      <w:r>
+        <w:t>home_pose</w:t>
+      </w:r>
+      <w:proofErr w:type="spellEnd"/>
+      <w:r>
+        <w:t xml:space="preserve"> HEIGHT could probably be removed (remove t1 from the </w:t>
+      </w:r>
+      <w:proofErr w:type="spellStart"/>
+      <w:r>
+        <w:t>poselist</w:t>
+      </w:r>
+      <w:proofErr w:type="spellEnd"/>
+      <w:r>
+        <w:t xml:space="preserve"> variable).  </w:t>
+      </w:r>
+    </w:p>
+    <w:p>
+      <w:proofErr w:type="spellStart"/>
+      <w:r>
+        <w:t>drop_at_</w:t>
+      </w:r>
+      <w:proofErr w:type="gramStart"/>
+      <w:r>
+        <w:t>pose</w:t>
+      </w:r>
+      <w:proofErr w:type="spellEnd"/>
+      <w:r>
+        <w:t>(</w:t>
+      </w:r>
+      <w:proofErr w:type="gramEnd"/>
+      <w:r>
+        <w:t>self, pose)</w:t>
+      </w:r>
+    </w:p>
+    <w:p>
+      <w:pPr>
+        <w:pStyle w:val="ListParagraph"/>
+        <w:numPr>
+          <w:ilvl w:val="0"/>
+          <w:numId w:val="1"/>
+        </w:numPr>
+      </w:pPr>
+      <w:r>
+        <w:t>Move to the specified pose and open the gripper to drop the object.</w:t>
+      </w:r>
+    </w:p>
+    <w:p>
+      <w:proofErr w:type="spellStart"/>
+      <w:r>
+        <w:t>Update_table_</w:t>
+      </w:r>
+      <w:proofErr w:type="gramStart"/>
+      <w:r>
+        <w:t>height</w:t>
+      </w:r>
+      <w:proofErr w:type="spellEnd"/>
+      <w:r>
+        <w:t>(</w:t>
+      </w:r>
+      <w:proofErr w:type="gramEnd"/>
+      <w:r>
+        <w:t>self)  (</w:t>
+      </w:r>
+      <w:proofErr w:type="spellStart"/>
+      <w:r>
+        <w:t>getInfrared</w:t>
+      </w:r>
+      <w:proofErr w:type="spellEnd"/>
+      <w:r>
+        <w:t xml:space="preserve"> and _</w:t>
+      </w:r>
+      <w:proofErr w:type="spellStart"/>
+      <w:r>
+        <w:t>ir_callback</w:t>
+      </w:r>
+      <w:proofErr w:type="spellEnd"/>
+      <w:r>
+        <w:t>(</w:t>
+      </w:r>
+      <w:proofErr w:type="spellStart"/>
+      <w:r>
+        <w:t>self,data</w:t>
+      </w:r>
+      <w:proofErr w:type="spellEnd"/>
+      <w:r>
+        <w:t>)</w:t>
+      </w:r>
+    </w:p>
+    <w:p>
+      <w:pPr>
+        <w:pStyle w:val="ListParagraph"/>
+        <w:numPr>
+          <w:ilvl w:val="0"/>
+          <w:numId w:val="1"/>
+        </w:numPr>
+      </w:pPr>
+      <w:r>
+        <w:t xml:space="preserve">Function called to determine the </w:t>
+      </w:r>
+      <w:proofErr w:type="spellStart"/>
+      <w:r>
+        <w:t>table_height</w:t>
+      </w:r>
+      <w:proofErr w:type="spellEnd"/>
+      <w:r>
+        <w:t xml:space="preserve">. This is done by calling </w:t>
+      </w:r>
+      <w:proofErr w:type="spellStart"/>
+      <w:r>
+        <w:t>getInfared</w:t>
+      </w:r>
+      <w:proofErr w:type="spellEnd"/>
+      <w:r>
+        <w:t>(self) which sets up an Infrared sensor subscriber (_</w:t>
+      </w:r>
+      <w:proofErr w:type="spellStart"/>
+      <w:r>
+        <w:t>ir_callback</w:t>
+      </w:r>
+      <w:proofErr w:type="spellEnd"/>
+      <w:r>
+        <w:t xml:space="preserve">() is the callback function for this subscriber) and drops Baxter’s Arm until the Infrared sensor is in range and then records the value to the </w:t>
+      </w:r>
+      <w:proofErr w:type="spellStart"/>
+      <w:r>
+        <w:t>self.table_height</w:t>
+      </w:r>
+      <w:proofErr w:type="spellEnd"/>
+      <w:r>
+        <w:t xml:space="preserve"> variable.</w:t>
+      </w:r>
+    </w:p>
+    <w:p>
+      <w:proofErr w:type="spellStart"/>
+      <w:r>
+        <w:t>new_home_</w:t>
+      </w:r>
+      <w:proofErr w:type="gramStart"/>
+      <w:r>
+        <w:t>pose</w:t>
+      </w:r>
+      <w:proofErr w:type="spellEnd"/>
+      <w:r>
+        <w:t>(</w:t>
+      </w:r>
+      <w:proofErr w:type="gramEnd"/>
+      <w:r>
+        <w:t>self)</w:t>
+      </w:r>
+    </w:p>
+    <w:p>
+      <w:pPr>
+        <w:pStyle w:val="ListParagraph"/>
+        <w:numPr>
+          <w:ilvl w:val="0"/>
+          <w:numId w:val="1"/>
+        </w:numPr>
+      </w:pPr>
+      <w:r>
+        <w:t xml:space="preserve">Function used to quickly create a Pose object, not crucial to operation. </w:t>
+      </w:r>
     </w:p>
     <w:p>
       <w:pPr>
@@ -1311,74 +1625,2082 @@
           <w:sz w:val="28"/>
           <w:szCs w:val="28"/>
         </w:rPr>
-        <w:t>Image Receiver</w:t>
-      </w:r>
-      <w:r>
+        <w:t>Image Receiver Class</w:t>
+      </w:r>
+    </w:p>
+    <w:p>
+      <w:pPr>
+        <w:rPr>
+          <w:b/>
+          <w:sz w:val="24"/>
+          <w:szCs w:val="24"/>
+        </w:rPr>
+      </w:pPr>
+      <w:r>
+        <w:rPr>
+          <w:b/>
+          <w:sz w:val="24"/>
+          <w:szCs w:val="24"/>
+        </w:rPr>
+        <w:t>Attributes</w:t>
+      </w:r>
+    </w:p>
+    <w:p>
+      <w:pPr>
+        <w:rPr>
+          <w:sz w:val="24"/>
+          <w:szCs w:val="24"/>
+        </w:rPr>
+      </w:pPr>
+      <w:proofErr w:type="spellStart"/>
+      <w:r>
+        <w:rPr>
+          <w:sz w:val="24"/>
+          <w:szCs w:val="24"/>
+        </w:rPr>
+        <w:t>camera_name</w:t>
+      </w:r>
+      <w:proofErr w:type="spellEnd"/>
+      <w:r>
+        <w:rPr>
+          <w:sz w:val="24"/>
+          <w:szCs w:val="24"/>
+        </w:rPr>
+        <w:t xml:space="preserve"> – String for camera name, </w:t>
+      </w:r>
+      <w:proofErr w:type="spellStart"/>
+      <w:r>
+        <w:rPr>
+          <w:sz w:val="24"/>
+          <w:szCs w:val="24"/>
+        </w:rPr>
+        <w:t>ie</w:t>
+      </w:r>
+      <w:proofErr w:type="spellEnd"/>
+      <w:r>
+        <w:rPr>
+          <w:sz w:val="24"/>
+          <w:szCs w:val="24"/>
+        </w:rPr>
+        <w:t xml:space="preserve"> </w:t>
+      </w:r>
+      <w:proofErr w:type="spellStart"/>
+      <w:r>
+        <w:rPr>
+          <w:sz w:val="24"/>
+          <w:szCs w:val="24"/>
+        </w:rPr>
+        <w:t>right_hand_camera</w:t>
+      </w:r>
+      <w:proofErr w:type="spellEnd"/>
+    </w:p>
+    <w:p>
+      <w:pPr>
+        <w:rPr>
+          <w:sz w:val="24"/>
+          <w:szCs w:val="24"/>
+        </w:rPr>
+      </w:pPr>
+      <w:proofErr w:type="spellStart"/>
+      <w:r>
+        <w:rPr>
+          <w:sz w:val="24"/>
+          <w:szCs w:val="24"/>
+        </w:rPr>
+        <w:t>camera_controller</w:t>
+      </w:r>
+      <w:proofErr w:type="spellEnd"/>
+      <w:r>
+        <w:rPr>
+          <w:sz w:val="24"/>
+          <w:szCs w:val="24"/>
+        </w:rPr>
+        <w:t xml:space="preserve"> – </w:t>
+      </w:r>
+      <w:proofErr w:type="spellStart"/>
+      <w:r>
+        <w:rPr>
+          <w:sz w:val="24"/>
+          <w:szCs w:val="24"/>
+        </w:rPr>
+        <w:t>Baxter_interface</w:t>
+      </w:r>
+      <w:proofErr w:type="spellEnd"/>
+      <w:r>
+        <w:rPr>
+          <w:sz w:val="24"/>
+          <w:szCs w:val="24"/>
+        </w:rPr>
+        <w:t xml:space="preserve"> </w:t>
+      </w:r>
+      <w:proofErr w:type="spellStart"/>
+      <w:r>
+        <w:rPr>
+          <w:sz w:val="24"/>
+          <w:szCs w:val="24"/>
+        </w:rPr>
+        <w:t>CameraController</w:t>
+      </w:r>
+      <w:proofErr w:type="spellEnd"/>
+      <w:r>
+        <w:rPr>
+          <w:sz w:val="24"/>
+          <w:szCs w:val="24"/>
+        </w:rPr>
+        <w:t xml:space="preserve"> class object</w:t>
+      </w:r>
+    </w:p>
+    <w:p>
+      <w:pPr>
+        <w:rPr>
+          <w:sz w:val="24"/>
+          <w:szCs w:val="24"/>
+        </w:rPr>
+      </w:pPr>
+      <w:proofErr w:type="spellStart"/>
+      <w:r>
+        <w:rPr>
+          <w:sz w:val="24"/>
+          <w:szCs w:val="24"/>
+        </w:rPr>
+        <w:t>image_topic</w:t>
+      </w:r>
+      <w:proofErr w:type="spellEnd"/>
+      <w:r>
+        <w:rPr>
+          <w:sz w:val="24"/>
+          <w:szCs w:val="24"/>
+        </w:rPr>
+        <w:t xml:space="preserve"> – Topic new images are published to by Baxter</w:t>
+      </w:r>
+    </w:p>
+    <w:p>
+      <w:pPr>
+        <w:rPr>
+          <w:sz w:val="24"/>
+          <w:szCs w:val="24"/>
+        </w:rPr>
+      </w:pPr>
+      <w:proofErr w:type="spellStart"/>
+      <w:r>
+        <w:rPr>
+          <w:sz w:val="24"/>
+          <w:szCs w:val="24"/>
+        </w:rPr>
+        <w:t>image_sub</w:t>
+      </w:r>
+      <w:proofErr w:type="spellEnd"/>
+      <w:r>
+        <w:rPr>
+          <w:sz w:val="24"/>
+          <w:szCs w:val="24"/>
+        </w:rPr>
+        <w:t xml:space="preserve"> – The Subscriber class used when a new image is received</w:t>
+      </w:r>
+    </w:p>
+    <w:p>
+      <w:pPr>
+        <w:rPr>
+          <w:sz w:val="24"/>
+          <w:szCs w:val="24"/>
+        </w:rPr>
+      </w:pPr>
+      <w:proofErr w:type="gramStart"/>
+      <w:r>
+        <w:rPr>
+          <w:sz w:val="24"/>
+          <w:szCs w:val="24"/>
+        </w:rPr>
+        <w:t>bridge</w:t>
+      </w:r>
+      <w:proofErr w:type="gramEnd"/>
+      <w:r>
+        <w:rPr>
+          <w:sz w:val="24"/>
+          <w:szCs w:val="24"/>
+        </w:rPr>
+        <w:t xml:space="preserve"> – Used to convert Baxter’s image into </w:t>
+      </w:r>
+      <w:proofErr w:type="spellStart"/>
+      <w:r>
+        <w:rPr>
+          <w:sz w:val="24"/>
+          <w:szCs w:val="24"/>
+        </w:rPr>
+        <w:t>OpenCV</w:t>
+      </w:r>
+      <w:proofErr w:type="spellEnd"/>
+      <w:r>
+        <w:rPr>
+          <w:sz w:val="24"/>
+          <w:szCs w:val="24"/>
+        </w:rPr>
+        <w:t xml:space="preserve"> image</w:t>
+      </w:r>
+    </w:p>
+    <w:p>
+      <w:pPr>
+        <w:rPr>
+          <w:sz w:val="24"/>
+          <w:szCs w:val="24"/>
+        </w:rPr>
+      </w:pPr>
+      <w:proofErr w:type="spellStart"/>
+      <w:proofErr w:type="gramStart"/>
+      <w:r>
+        <w:rPr>
+          <w:sz w:val="24"/>
+          <w:szCs w:val="24"/>
+        </w:rPr>
+        <w:t>intrinsics_topic</w:t>
+      </w:r>
+      <w:proofErr w:type="spellEnd"/>
+      <w:r>
+        <w:rPr>
+          <w:sz w:val="24"/>
+          <w:szCs w:val="24"/>
+        </w:rPr>
+        <w:t>/</w:t>
+      </w:r>
+      <w:proofErr w:type="spellStart"/>
+      <w:r>
+        <w:rPr>
+          <w:sz w:val="24"/>
+          <w:szCs w:val="24"/>
+        </w:rPr>
+        <w:t>intrinsics_sub</w:t>
+      </w:r>
+      <w:proofErr w:type="spellEnd"/>
+      <w:proofErr w:type="gramEnd"/>
+      <w:r>
+        <w:rPr>
+          <w:sz w:val="24"/>
+          <w:szCs w:val="24"/>
+        </w:rPr>
+        <w:t xml:space="preserve"> – Topic and subscriber used to get the preset camera intrinsic for     camera calibration</w:t>
+      </w:r>
+    </w:p>
+    <w:p>
+      <w:pPr>
+        <w:rPr>
+          <w:sz w:val="24"/>
+          <w:szCs w:val="24"/>
+        </w:rPr>
+      </w:pPr>
+      <w:proofErr w:type="spellStart"/>
+      <w:r>
+        <w:rPr>
+          <w:sz w:val="24"/>
+          <w:szCs w:val="24"/>
+        </w:rPr>
+        <w:t>cv_image</w:t>
+      </w:r>
+      <w:proofErr w:type="spellEnd"/>
+      <w:r>
+        <w:rPr>
+          <w:sz w:val="24"/>
+          <w:szCs w:val="24"/>
+        </w:rPr>
+        <w:t xml:space="preserve"> – Most recent image received after being converted into </w:t>
+      </w:r>
+      <w:proofErr w:type="gramStart"/>
+      <w:r>
+        <w:rPr>
+          <w:sz w:val="24"/>
+          <w:szCs w:val="24"/>
+        </w:rPr>
+        <w:t>a</w:t>
+      </w:r>
+      <w:proofErr w:type="gramEnd"/>
+      <w:r>
+        <w:rPr>
+          <w:sz w:val="24"/>
+          <w:szCs w:val="24"/>
+        </w:rPr>
+        <w:t xml:space="preserve"> </w:t>
+      </w:r>
+      <w:proofErr w:type="spellStart"/>
+      <w:r>
+        <w:rPr>
+          <w:sz w:val="24"/>
+          <w:szCs w:val="24"/>
+        </w:rPr>
+        <w:t>OpenCV</w:t>
+      </w:r>
+      <w:proofErr w:type="spellEnd"/>
+      <w:r>
+        <w:rPr>
+          <w:sz w:val="24"/>
+          <w:szCs w:val="24"/>
+        </w:rPr>
+        <w:t xml:space="preserve"> image</w:t>
+      </w:r>
+    </w:p>
+    <w:p>
+      <w:pPr>
+        <w:rPr>
+          <w:sz w:val="24"/>
+          <w:szCs w:val="24"/>
+        </w:rPr>
+      </w:pPr>
+      <w:proofErr w:type="spellStart"/>
+      <w:r>
+        <w:rPr>
+          <w:sz w:val="24"/>
+          <w:szCs w:val="24"/>
+        </w:rPr>
+        <w:t>raw_image</w:t>
+      </w:r>
+      <w:proofErr w:type="spellEnd"/>
+      <w:r>
+        <w:rPr>
+          <w:sz w:val="24"/>
+          <w:szCs w:val="24"/>
+        </w:rPr>
+        <w:t xml:space="preserve"> – Most recent raw image received from Baxter</w:t>
+      </w:r>
+    </w:p>
+    <w:p>
+      <w:pPr>
+        <w:rPr>
+          <w:b/>
+          <w:sz w:val="24"/>
+          <w:szCs w:val="24"/>
+        </w:rPr>
+      </w:pPr>
+      <w:r>
+        <w:rPr>
+          <w:b/>
+          <w:sz w:val="24"/>
+          <w:szCs w:val="24"/>
+        </w:rPr>
+        <w:t>Methods</w:t>
+      </w:r>
+    </w:p>
+    <w:p>
+      <w:pPr>
+        <w:rPr>
+          <w:sz w:val="24"/>
+          <w:szCs w:val="24"/>
+        </w:rPr>
+      </w:pPr>
+      <w:r>
+        <w:rPr>
+          <w:sz w:val="24"/>
+          <w:szCs w:val="24"/>
+        </w:rPr>
+        <w:t>_</w:t>
+      </w:r>
+      <w:proofErr w:type="spellStart"/>
+      <w:r>
+        <w:rPr>
+          <w:sz w:val="24"/>
+          <w:szCs w:val="24"/>
+        </w:rPr>
+        <w:t>img_</w:t>
+      </w:r>
+      <w:proofErr w:type="gramStart"/>
+      <w:r>
+        <w:rPr>
+          <w:sz w:val="24"/>
+          <w:szCs w:val="24"/>
+        </w:rPr>
+        <w:t>callback</w:t>
+      </w:r>
+      <w:proofErr w:type="spellEnd"/>
+      <w:r>
+        <w:rPr>
+          <w:sz w:val="24"/>
+          <w:szCs w:val="24"/>
+        </w:rPr>
+        <w:t>(</w:t>
+      </w:r>
+      <w:proofErr w:type="gramEnd"/>
+      <w:r>
+        <w:rPr>
+          <w:sz w:val="24"/>
+          <w:szCs w:val="24"/>
+        </w:rPr>
+        <w:t>self, data)</w:t>
+      </w:r>
+    </w:p>
+    <w:p>
+      <w:pPr>
+        <w:pStyle w:val="ListParagraph"/>
+        <w:numPr>
+          <w:ilvl w:val="0"/>
+          <w:numId w:val="1"/>
+        </w:numPr>
+        <w:rPr>
+          <w:sz w:val="24"/>
+          <w:szCs w:val="24"/>
+        </w:rPr>
+      </w:pPr>
+      <w:r>
+        <w:rPr>
+          <w:sz w:val="24"/>
+          <w:szCs w:val="24"/>
+        </w:rPr>
+        <w:t xml:space="preserve">The callback used to receive the image. Writes to </w:t>
+      </w:r>
+      <w:proofErr w:type="spellStart"/>
+      <w:r>
+        <w:rPr>
+          <w:sz w:val="24"/>
+          <w:szCs w:val="24"/>
+        </w:rPr>
+        <w:t>self.raw_image</w:t>
+      </w:r>
+      <w:proofErr w:type="spellEnd"/>
+      <w:r>
+        <w:rPr>
+          <w:sz w:val="24"/>
+          <w:szCs w:val="24"/>
+        </w:rPr>
+        <w:t xml:space="preserve"> and </w:t>
+      </w:r>
+      <w:proofErr w:type="spellStart"/>
+      <w:r>
+        <w:rPr>
+          <w:sz w:val="24"/>
+          <w:szCs w:val="24"/>
+        </w:rPr>
+        <w:t>self.cv_image</w:t>
+      </w:r>
+      <w:proofErr w:type="spellEnd"/>
+    </w:p>
+    <w:p>
+      <w:pPr>
+        <w:rPr>
+          <w:sz w:val="24"/>
+          <w:szCs w:val="24"/>
+        </w:rPr>
+      </w:pPr>
+      <w:r>
+        <w:rPr>
+          <w:sz w:val="24"/>
+          <w:szCs w:val="24"/>
+        </w:rPr>
+        <w:t>_</w:t>
+      </w:r>
+      <w:proofErr w:type="spellStart"/>
+      <w:r>
+        <w:rPr>
+          <w:sz w:val="24"/>
+          <w:szCs w:val="24"/>
+        </w:rPr>
+        <w:t>intrinsics_</w:t>
+      </w:r>
+      <w:proofErr w:type="gramStart"/>
+      <w:r>
+        <w:rPr>
+          <w:sz w:val="24"/>
+          <w:szCs w:val="24"/>
+        </w:rPr>
+        <w:t>callback</w:t>
+      </w:r>
+      <w:proofErr w:type="spellEnd"/>
+      <w:r>
+        <w:rPr>
+          <w:sz w:val="24"/>
+          <w:szCs w:val="24"/>
+        </w:rPr>
+        <w:t>(</w:t>
+      </w:r>
+      <w:proofErr w:type="gramEnd"/>
+      <w:r>
+        <w:rPr>
+          <w:sz w:val="24"/>
+          <w:szCs w:val="24"/>
+        </w:rPr>
+        <w:t>self, data)</w:t>
+      </w:r>
+    </w:p>
+    <w:p>
+      <w:pPr>
+        <w:pStyle w:val="ListParagraph"/>
+        <w:numPr>
+          <w:ilvl w:val="0"/>
+          <w:numId w:val="1"/>
+        </w:numPr>
+        <w:rPr>
+          <w:sz w:val="24"/>
+          <w:szCs w:val="24"/>
+        </w:rPr>
+      </w:pPr>
+      <w:r>
+        <w:rPr>
+          <w:sz w:val="24"/>
+          <w:szCs w:val="24"/>
+        </w:rPr>
+        <w:lastRenderedPageBreak/>
+        <w:t xml:space="preserve">The callback used to receive and format the camera preset camera </w:t>
+      </w:r>
+      <w:proofErr w:type="spellStart"/>
+      <w:r>
+        <w:rPr>
+          <w:sz w:val="24"/>
+          <w:szCs w:val="24"/>
+        </w:rPr>
+        <w:t>intrinsics</w:t>
+      </w:r>
+      <w:proofErr w:type="spellEnd"/>
+      <w:r>
+        <w:rPr>
+          <w:sz w:val="24"/>
+          <w:szCs w:val="24"/>
+        </w:rPr>
+        <w:t>. Used for camera calibration</w:t>
+      </w:r>
+    </w:p>
+    <w:p>
+      <w:pPr>
+        <w:rPr>
+          <w:sz w:val="24"/>
+          <w:szCs w:val="24"/>
+        </w:rPr>
+      </w:pPr>
+      <w:proofErr w:type="spellStart"/>
+      <w:proofErr w:type="gramStart"/>
+      <w:r>
+        <w:rPr>
+          <w:sz w:val="24"/>
+          <w:szCs w:val="24"/>
+        </w:rPr>
+        <w:t>getIntrinsics</w:t>
+      </w:r>
+      <w:proofErr w:type="spellEnd"/>
+      <w:r>
+        <w:rPr>
+          <w:sz w:val="24"/>
+          <w:szCs w:val="24"/>
+        </w:rPr>
+        <w:t>(</w:t>
+      </w:r>
+      <w:proofErr w:type="gramEnd"/>
+      <w:r>
+        <w:rPr>
+          <w:sz w:val="24"/>
+          <w:szCs w:val="24"/>
+        </w:rPr>
+        <w:t>self)</w:t>
+      </w:r>
+    </w:p>
+    <w:p>
+      <w:pPr>
+        <w:pStyle w:val="ListParagraph"/>
+        <w:numPr>
+          <w:ilvl w:val="0"/>
+          <w:numId w:val="1"/>
+        </w:numPr>
+        <w:rPr>
+          <w:sz w:val="24"/>
+          <w:szCs w:val="24"/>
+        </w:rPr>
+      </w:pPr>
+      <w:r>
+        <w:rPr>
+          <w:sz w:val="24"/>
+          <w:szCs w:val="24"/>
+        </w:rPr>
+        <w:t xml:space="preserve">Sets up the camera </w:t>
+      </w:r>
+      <w:proofErr w:type="spellStart"/>
+      <w:r>
+        <w:rPr>
+          <w:sz w:val="24"/>
+          <w:szCs w:val="24"/>
+        </w:rPr>
+        <w:t>intrinsics</w:t>
+      </w:r>
+      <w:proofErr w:type="spellEnd"/>
+      <w:r>
+        <w:rPr>
+          <w:sz w:val="24"/>
+          <w:szCs w:val="24"/>
+        </w:rPr>
+        <w:t xml:space="preserve"> subscriber and returns the distortion coefficients and calibration matrix</w:t>
+      </w:r>
+    </w:p>
+    <w:p>
+      <w:pPr>
+        <w:rPr>
+          <w:sz w:val="24"/>
+          <w:szCs w:val="24"/>
+        </w:rPr>
+      </w:pPr>
+      <w:proofErr w:type="spellStart"/>
+      <w:proofErr w:type="gramStart"/>
+      <w:r>
+        <w:rPr>
+          <w:sz w:val="24"/>
+          <w:szCs w:val="24"/>
+        </w:rPr>
+        <w:t>getImage</w:t>
+      </w:r>
+      <w:proofErr w:type="spellEnd"/>
+      <w:r>
+        <w:rPr>
+          <w:sz w:val="24"/>
+          <w:szCs w:val="24"/>
+        </w:rPr>
+        <w:t>(</w:t>
+      </w:r>
+      <w:proofErr w:type="gramEnd"/>
+      <w:r>
+        <w:rPr>
+          <w:sz w:val="24"/>
+          <w:szCs w:val="24"/>
+        </w:rPr>
+        <w:t>self)</w:t>
+      </w:r>
+    </w:p>
+    <w:p>
+      <w:pPr>
+        <w:pStyle w:val="ListParagraph"/>
+        <w:numPr>
+          <w:ilvl w:val="0"/>
+          <w:numId w:val="1"/>
+        </w:numPr>
+        <w:rPr>
+          <w:sz w:val="24"/>
+          <w:szCs w:val="24"/>
+        </w:rPr>
+      </w:pPr>
+      <w:r>
+        <w:rPr>
+          <w:sz w:val="24"/>
+          <w:szCs w:val="24"/>
+        </w:rPr>
+        <w:t>Sets up the image subscriber for the desired camera, receives new image, then unsubscribes.</w:t>
+      </w:r>
+    </w:p>
+    <w:p>
+      <w:pPr>
+        <w:rPr>
+          <w:sz w:val="24"/>
+          <w:szCs w:val="24"/>
+        </w:rPr>
+      </w:pPr>
+      <w:proofErr w:type="spellStart"/>
+      <w:proofErr w:type="gramStart"/>
+      <w:r>
+        <w:rPr>
+          <w:sz w:val="24"/>
+          <w:szCs w:val="24"/>
+        </w:rPr>
+        <w:t>enabeCamera</w:t>
+      </w:r>
+      <w:proofErr w:type="spellEnd"/>
+      <w:r>
+        <w:rPr>
+          <w:sz w:val="24"/>
+          <w:szCs w:val="24"/>
+        </w:rPr>
+        <w:t>(</w:t>
+      </w:r>
+      <w:proofErr w:type="gramEnd"/>
+      <w:r>
+        <w:rPr>
+          <w:sz w:val="24"/>
+          <w:szCs w:val="24"/>
+        </w:rPr>
+        <w:t>self)</w:t>
+      </w:r>
+    </w:p>
+    <w:p>
+      <w:pPr>
+        <w:pStyle w:val="ListParagraph"/>
+        <w:numPr>
+          <w:ilvl w:val="0"/>
+          <w:numId w:val="1"/>
+        </w:numPr>
+        <w:rPr>
+          <w:sz w:val="24"/>
+          <w:szCs w:val="24"/>
+        </w:rPr>
+      </w:pPr>
+      <w:r>
+        <w:rPr>
+          <w:sz w:val="24"/>
+          <w:szCs w:val="24"/>
+        </w:rPr>
+        <w:t>Opens the camera, only 2 of the 3 cameras can be open at one time</w:t>
+      </w:r>
+    </w:p>
+    <w:p>
+      <w:pPr>
+        <w:rPr>
+          <w:sz w:val="24"/>
+          <w:szCs w:val="24"/>
+        </w:rPr>
+      </w:pPr>
+      <w:proofErr w:type="spellStart"/>
+      <w:proofErr w:type="gramStart"/>
+      <w:r>
+        <w:rPr>
+          <w:sz w:val="24"/>
+          <w:szCs w:val="24"/>
+        </w:rPr>
+        <w:t>disableCamera</w:t>
+      </w:r>
+      <w:proofErr w:type="spellEnd"/>
+      <w:r>
+        <w:rPr>
+          <w:sz w:val="24"/>
+          <w:szCs w:val="24"/>
+        </w:rPr>
+        <w:t>(</w:t>
+      </w:r>
+      <w:proofErr w:type="gramEnd"/>
+      <w:r>
+        <w:rPr>
+          <w:sz w:val="24"/>
+          <w:szCs w:val="24"/>
+        </w:rPr>
+        <w:t>self)</w:t>
+      </w:r>
+    </w:p>
+    <w:p>
+      <w:pPr>
+        <w:pStyle w:val="ListParagraph"/>
+        <w:numPr>
+          <w:ilvl w:val="0"/>
+          <w:numId w:val="1"/>
+        </w:numPr>
+        <w:rPr>
+          <w:sz w:val="24"/>
+          <w:szCs w:val="24"/>
+        </w:rPr>
+      </w:pPr>
+      <w:r>
+        <w:rPr>
+          <w:sz w:val="24"/>
+          <w:szCs w:val="24"/>
+        </w:rPr>
+        <w:t>Closes the camera.</w:t>
+      </w:r>
+    </w:p>
+    <w:p>
+      <w:pPr>
+        <w:rPr>
+          <w:sz w:val="24"/>
+          <w:szCs w:val="24"/>
+        </w:rPr>
+      </w:pPr>
+      <w:proofErr w:type="gramStart"/>
+      <w:r>
+        <w:rPr>
+          <w:sz w:val="24"/>
+          <w:szCs w:val="24"/>
+        </w:rPr>
+        <w:t>Main()</w:t>
+      </w:r>
+      <w:proofErr w:type="gramEnd"/>
+    </w:p>
+    <w:p>
+      <w:pPr>
+        <w:pStyle w:val="ListParagraph"/>
+        <w:numPr>
+          <w:ilvl w:val="0"/>
+          <w:numId w:val="1"/>
+        </w:numPr>
+        <w:rPr>
+          <w:sz w:val="24"/>
+          <w:szCs w:val="24"/>
+        </w:rPr>
+      </w:pPr>
+      <w:r>
+        <w:rPr>
+          <w:sz w:val="24"/>
+          <w:szCs w:val="24"/>
+        </w:rPr>
+        <w:t>A test, not really needed anymore. Currently it sets up the image receiver, and receives an image from the right hand camera. Then it tries to find the PURPLE blocks in the image.</w:t>
+      </w:r>
+    </w:p>
+    <w:p>
+      <w:pPr>
         <w:rPr>
           <w:b/>
           <w:sz w:val="28"/>
           <w:szCs w:val="28"/>
         </w:rPr>
-        <w:t xml:space="preserve"> Class</w:t>
-      </w:r>
-    </w:p>
-    <w:p>
-      <w:pPr>
-        <w:rPr>
-          <w:b/>
-          <w:sz w:val="24"/>
-          <w:szCs w:val="24"/>
-        </w:rPr>
-      </w:pPr>
-      <w:r>
-        <w:rPr>
-          <w:b/>
-          <w:sz w:val="24"/>
-          <w:szCs w:val="24"/>
-        </w:rPr>
-        <w:t>Attributes</w:t>
-      </w:r>
-    </w:p>
-    <w:p>
-      <w:pPr>
-        <w:rPr>
-          <w:b/>
-          <w:sz w:val="24"/>
-          <w:szCs w:val="24"/>
-        </w:rPr>
-      </w:pPr>
-      <w:r>
-        <w:rPr>
-          <w:b/>
-          <w:sz w:val="24"/>
-          <w:szCs w:val="24"/>
-        </w:rPr>
-        <w:t>Methods</w:t>
-      </w:r>
-    </w:p>
-    <w:p>
-      <w:pPr>
+      </w:pPr>
+      <w:r>
         <w:rPr>
           <w:b/>
           <w:sz w:val="28"/>
           <w:szCs w:val="28"/>
         </w:rPr>
-      </w:pPr>
-      <w:r>
+        <w:t>Image Processor Class</w:t>
+      </w:r>
+    </w:p>
+    <w:p>
+      <w:pPr>
+        <w:rPr>
+          <w:b/>
+          <w:sz w:val="24"/>
+          <w:szCs w:val="24"/>
+        </w:rPr>
+      </w:pPr>
+      <w:r>
+        <w:rPr>
+          <w:b/>
+          <w:sz w:val="24"/>
+          <w:szCs w:val="24"/>
+        </w:rPr>
+        <w:t>Attributes</w:t>
+      </w:r>
+    </w:p>
+    <w:p>
+      <w:pPr>
+        <w:rPr>
+          <w:sz w:val="24"/>
+          <w:szCs w:val="24"/>
+        </w:rPr>
+      </w:pPr>
+      <w:proofErr w:type="gramStart"/>
+      <w:r>
+        <w:rPr>
+          <w:sz w:val="24"/>
+          <w:szCs w:val="24"/>
+        </w:rPr>
+        <w:t>blackout</w:t>
+      </w:r>
+      <w:proofErr w:type="gramEnd"/>
+      <w:r>
+        <w:rPr>
+          <w:sz w:val="24"/>
+          <w:szCs w:val="24"/>
+        </w:rPr>
+        <w:t xml:space="preserve"> – variable used to specify the part of the image to black out so that no blocks are detected</w:t>
+      </w:r>
+    </w:p>
+    <w:p>
+      <w:pPr>
+        <w:rPr>
+          <w:sz w:val="24"/>
+          <w:szCs w:val="24"/>
+        </w:rPr>
+      </w:pPr>
+      <w:proofErr w:type="spellStart"/>
+      <w:r>
+        <w:rPr>
+          <w:sz w:val="24"/>
+          <w:szCs w:val="24"/>
+        </w:rPr>
+        <w:t>home_pose</w:t>
+      </w:r>
+      <w:proofErr w:type="spellEnd"/>
+      <w:r>
+        <w:rPr>
+          <w:sz w:val="24"/>
+          <w:szCs w:val="24"/>
+        </w:rPr>
+        <w:t xml:space="preserve"> – variable of the default </w:t>
+      </w:r>
+      <w:proofErr w:type="spellStart"/>
+      <w:r>
+        <w:rPr>
+          <w:sz w:val="24"/>
+          <w:szCs w:val="24"/>
+        </w:rPr>
+        <w:t>home_pose</w:t>
+      </w:r>
+      <w:proofErr w:type="spellEnd"/>
+      <w:r>
+        <w:rPr>
+          <w:sz w:val="24"/>
+          <w:szCs w:val="24"/>
+        </w:rPr>
+        <w:t xml:space="preserve"> position.</w:t>
+      </w:r>
+    </w:p>
+    <w:p>
+      <w:pPr>
+        <w:rPr>
+          <w:sz w:val="24"/>
+          <w:szCs w:val="24"/>
+        </w:rPr>
+      </w:pPr>
+      <w:proofErr w:type="spellStart"/>
+      <w:r>
+        <w:rPr>
+          <w:sz w:val="24"/>
+          <w:szCs w:val="24"/>
+        </w:rPr>
+        <w:t>table_height</w:t>
+      </w:r>
+      <w:proofErr w:type="spellEnd"/>
+      <w:r>
+        <w:rPr>
+          <w:sz w:val="24"/>
+          <w:szCs w:val="24"/>
+        </w:rPr>
+        <w:t xml:space="preserve"> – The z coordinate of the table height</w:t>
+      </w:r>
+    </w:p>
+    <w:p>
+      <w:pPr>
+        <w:rPr>
+          <w:sz w:val="24"/>
+          <w:szCs w:val="24"/>
+        </w:rPr>
+      </w:pPr>
+      <w:proofErr w:type="spellStart"/>
+      <w:r>
+        <w:rPr>
+          <w:sz w:val="24"/>
+          <w:szCs w:val="24"/>
+        </w:rPr>
+        <w:t>image_topic</w:t>
+      </w:r>
+      <w:proofErr w:type="spellEnd"/>
+      <w:r>
+        <w:rPr>
+          <w:sz w:val="24"/>
+          <w:szCs w:val="24"/>
+        </w:rPr>
+        <w:t xml:space="preserve"> – The topic used to display images on </w:t>
+      </w:r>
+      <w:proofErr w:type="spellStart"/>
+      <w:proofErr w:type="gramStart"/>
+      <w:r>
+        <w:rPr>
+          <w:sz w:val="24"/>
+          <w:szCs w:val="24"/>
+        </w:rPr>
+        <w:t>baxter’s</w:t>
+      </w:r>
+      <w:proofErr w:type="spellEnd"/>
+      <w:proofErr w:type="gramEnd"/>
+      <w:r>
+        <w:rPr>
+          <w:sz w:val="24"/>
+          <w:szCs w:val="24"/>
+        </w:rPr>
+        <w:t xml:space="preserve"> </w:t>
+      </w:r>
+      <w:proofErr w:type="spellStart"/>
+      <w:r>
+        <w:rPr>
+          <w:sz w:val="24"/>
+          <w:szCs w:val="24"/>
+        </w:rPr>
+        <w:t>xdisplay</w:t>
+      </w:r>
+      <w:proofErr w:type="spellEnd"/>
+    </w:p>
+    <w:p>
+      <w:pPr>
+        <w:rPr>
+          <w:sz w:val="24"/>
+          <w:szCs w:val="24"/>
+        </w:rPr>
+      </w:pPr>
+      <w:proofErr w:type="gramStart"/>
+      <w:r>
+        <w:rPr>
+          <w:sz w:val="24"/>
+          <w:szCs w:val="24"/>
+        </w:rPr>
+        <w:t>bridge</w:t>
+      </w:r>
+      <w:proofErr w:type="gramEnd"/>
+      <w:r>
+        <w:rPr>
+          <w:sz w:val="24"/>
+          <w:szCs w:val="24"/>
+        </w:rPr>
+        <w:t xml:space="preserve"> – used to </w:t>
+      </w:r>
+      <w:proofErr w:type="spellStart"/>
+      <w:r>
+        <w:rPr>
+          <w:sz w:val="24"/>
+          <w:szCs w:val="24"/>
+        </w:rPr>
+        <w:t>conver</w:t>
+      </w:r>
+      <w:proofErr w:type="spellEnd"/>
+      <w:r>
+        <w:rPr>
+          <w:sz w:val="24"/>
+          <w:szCs w:val="24"/>
+        </w:rPr>
+        <w:t xml:space="preserve"> from raw to </w:t>
+      </w:r>
+      <w:proofErr w:type="spellStart"/>
+      <w:r>
+        <w:rPr>
+          <w:sz w:val="24"/>
+          <w:szCs w:val="24"/>
+        </w:rPr>
+        <w:t>OpenCV</w:t>
+      </w:r>
+      <w:proofErr w:type="spellEnd"/>
+      <w:r>
+        <w:rPr>
+          <w:sz w:val="24"/>
+          <w:szCs w:val="24"/>
+        </w:rPr>
+        <w:t xml:space="preserve"> images or from </w:t>
+      </w:r>
+      <w:proofErr w:type="spellStart"/>
+      <w:r>
+        <w:rPr>
+          <w:sz w:val="24"/>
+          <w:szCs w:val="24"/>
+        </w:rPr>
+        <w:t>OpenCV</w:t>
+      </w:r>
+      <w:proofErr w:type="spellEnd"/>
+      <w:r>
+        <w:rPr>
+          <w:sz w:val="24"/>
+          <w:szCs w:val="24"/>
+        </w:rPr>
+        <w:t xml:space="preserve"> to raw images</w:t>
+      </w:r>
+    </w:p>
+    <w:p>
+      <w:pPr>
+        <w:rPr>
+          <w:sz w:val="24"/>
+          <w:szCs w:val="24"/>
+        </w:rPr>
+      </w:pPr>
+      <w:proofErr w:type="spellStart"/>
+      <w:r>
+        <w:rPr>
+          <w:sz w:val="24"/>
+          <w:szCs w:val="24"/>
+        </w:rPr>
+        <w:t>pixels_per_meter</w:t>
+      </w:r>
+      <w:proofErr w:type="spellEnd"/>
+      <w:r>
+        <w:rPr>
+          <w:sz w:val="24"/>
+          <w:szCs w:val="24"/>
+        </w:rPr>
+        <w:t xml:space="preserve"> – Scaled DEFAULT_PIXELS_PER_METER value based on the table height and DEFAULT_HOME_HEIGHT</w:t>
+      </w:r>
+    </w:p>
+    <w:p>
+      <w:pPr>
+        <w:rPr>
+          <w:sz w:val="24"/>
+          <w:szCs w:val="24"/>
+        </w:rPr>
+      </w:pPr>
+      <w:proofErr w:type="spellStart"/>
+      <w:r>
+        <w:rPr>
+          <w:sz w:val="24"/>
+          <w:szCs w:val="24"/>
+        </w:rPr>
+        <w:t>camera_matrix</w:t>
+      </w:r>
+      <w:proofErr w:type="spellEnd"/>
+      <w:r>
+        <w:rPr>
+          <w:sz w:val="24"/>
+          <w:szCs w:val="24"/>
+        </w:rPr>
+        <w:t xml:space="preserve"> – The Camera Matrix used for camera calibration</w:t>
+      </w:r>
+    </w:p>
+    <w:p>
+      <w:pPr>
+        <w:rPr>
+          <w:sz w:val="24"/>
+          <w:szCs w:val="24"/>
+        </w:rPr>
+      </w:pPr>
+      <w:proofErr w:type="gramStart"/>
+      <w:r>
+        <w:rPr>
+          <w:sz w:val="24"/>
+          <w:szCs w:val="24"/>
+        </w:rPr>
+        <w:t>distortion</w:t>
+      </w:r>
+      <w:proofErr w:type="gramEnd"/>
+      <w:r>
+        <w:rPr>
+          <w:sz w:val="24"/>
+          <w:szCs w:val="24"/>
+        </w:rPr>
+        <w:t xml:space="preserve"> – The distortion matrix used for camera calibration.</w:t>
+      </w:r>
+    </w:p>
+    <w:p>
+      <w:pPr>
+        <w:rPr>
+          <w:b/>
+          <w:sz w:val="24"/>
+          <w:szCs w:val="24"/>
+        </w:rPr>
+      </w:pPr>
+      <w:r>
+        <w:rPr>
+          <w:b/>
+          <w:sz w:val="24"/>
+          <w:szCs w:val="24"/>
+        </w:rPr>
+        <w:t>Methods</w:t>
+      </w:r>
+    </w:p>
+    <w:p>
+      <w:pPr>
+        <w:rPr>
+          <w:sz w:val="24"/>
+          <w:szCs w:val="24"/>
+        </w:rPr>
+      </w:pPr>
+      <w:proofErr w:type="spellStart"/>
+      <w:r>
+        <w:rPr>
+          <w:sz w:val="24"/>
+          <w:szCs w:val="24"/>
+        </w:rPr>
+        <w:lastRenderedPageBreak/>
+        <w:t>Update_home_</w:t>
+      </w:r>
+      <w:proofErr w:type="gramStart"/>
+      <w:r>
+        <w:rPr>
+          <w:sz w:val="24"/>
+          <w:szCs w:val="24"/>
+        </w:rPr>
+        <w:t>pose</w:t>
+      </w:r>
+      <w:proofErr w:type="spellEnd"/>
+      <w:r>
+        <w:rPr>
+          <w:sz w:val="24"/>
+          <w:szCs w:val="24"/>
+        </w:rPr>
+        <w:t>(</w:t>
+      </w:r>
+      <w:proofErr w:type="spellStart"/>
+      <w:proofErr w:type="gramEnd"/>
+      <w:r>
+        <w:rPr>
+          <w:sz w:val="24"/>
+          <w:szCs w:val="24"/>
+        </w:rPr>
+        <w:t>self,pose</w:t>
+      </w:r>
+      <w:proofErr w:type="spellEnd"/>
+      <w:r>
+        <w:rPr>
+          <w:sz w:val="24"/>
+          <w:szCs w:val="24"/>
+        </w:rPr>
+        <w:t>)</w:t>
+      </w:r>
+    </w:p>
+    <w:p>
+      <w:pPr>
+        <w:pStyle w:val="ListParagraph"/>
+        <w:numPr>
+          <w:ilvl w:val="0"/>
+          <w:numId w:val="1"/>
+        </w:numPr>
+        <w:rPr>
+          <w:sz w:val="24"/>
+          <w:szCs w:val="24"/>
+        </w:rPr>
+      </w:pPr>
+      <w:r>
+        <w:rPr>
+          <w:sz w:val="24"/>
+          <w:szCs w:val="24"/>
+        </w:rPr>
+        <w:t xml:space="preserve">This function should be used to update the </w:t>
+      </w:r>
+      <w:proofErr w:type="spellStart"/>
+      <w:r>
+        <w:rPr>
+          <w:sz w:val="24"/>
+          <w:szCs w:val="24"/>
+        </w:rPr>
+        <w:t>home_pose</w:t>
+      </w:r>
+      <w:proofErr w:type="spellEnd"/>
+      <w:r>
+        <w:rPr>
+          <w:sz w:val="24"/>
+          <w:szCs w:val="24"/>
+        </w:rPr>
+        <w:t xml:space="preserve"> variable as opposed to writing </w:t>
+      </w:r>
+      <w:proofErr w:type="spellStart"/>
+      <w:r>
+        <w:rPr>
+          <w:sz w:val="24"/>
+          <w:szCs w:val="24"/>
+        </w:rPr>
+        <w:t>self.home_pose</w:t>
+      </w:r>
+      <w:proofErr w:type="spellEnd"/>
+    </w:p>
+    <w:p>
+      <w:pPr>
+        <w:pStyle w:val="ListParagraph"/>
+        <w:numPr>
+          <w:ilvl w:val="0"/>
+          <w:numId w:val="1"/>
+        </w:numPr>
+        <w:rPr>
+          <w:sz w:val="24"/>
+          <w:szCs w:val="24"/>
+        </w:rPr>
+      </w:pPr>
+      <w:r>
+        <w:rPr>
+          <w:sz w:val="24"/>
+          <w:szCs w:val="24"/>
+        </w:rPr>
+        <w:t xml:space="preserve">Updates the </w:t>
+      </w:r>
+      <w:proofErr w:type="spellStart"/>
+      <w:r>
+        <w:rPr>
+          <w:sz w:val="24"/>
+          <w:szCs w:val="24"/>
+        </w:rPr>
+        <w:t>home_pose</w:t>
+      </w:r>
+      <w:proofErr w:type="spellEnd"/>
+      <w:r>
+        <w:rPr>
+          <w:sz w:val="24"/>
+          <w:szCs w:val="24"/>
+        </w:rPr>
+        <w:t xml:space="preserve"> variable and the </w:t>
+      </w:r>
+      <w:proofErr w:type="spellStart"/>
+      <w:r>
+        <w:rPr>
+          <w:sz w:val="24"/>
+          <w:szCs w:val="24"/>
+        </w:rPr>
+        <w:t>pixels_per_meter</w:t>
+      </w:r>
+      <w:proofErr w:type="spellEnd"/>
+      <w:r>
+        <w:rPr>
+          <w:sz w:val="24"/>
+          <w:szCs w:val="24"/>
+        </w:rPr>
+        <w:t xml:space="preserve"> value.</w:t>
+      </w:r>
+    </w:p>
+    <w:p>
+      <w:pPr>
+        <w:rPr>
+          <w:sz w:val="24"/>
+          <w:szCs w:val="24"/>
+        </w:rPr>
+      </w:pPr>
+      <w:proofErr w:type="spellStart"/>
+      <w:proofErr w:type="gramStart"/>
+      <w:r>
+        <w:rPr>
+          <w:sz w:val="24"/>
+          <w:szCs w:val="24"/>
+        </w:rPr>
+        <w:t>undistortImage</w:t>
+      </w:r>
+      <w:proofErr w:type="spellEnd"/>
+      <w:r>
+        <w:rPr>
+          <w:sz w:val="24"/>
+          <w:szCs w:val="24"/>
+        </w:rPr>
+        <w:t>(</w:t>
+      </w:r>
+      <w:proofErr w:type="gramEnd"/>
+      <w:r>
+        <w:rPr>
+          <w:sz w:val="24"/>
+          <w:szCs w:val="24"/>
+        </w:rPr>
+        <w:t xml:space="preserve">self, </w:t>
+      </w:r>
+      <w:proofErr w:type="spellStart"/>
+      <w:r>
+        <w:rPr>
+          <w:sz w:val="24"/>
+          <w:szCs w:val="24"/>
+        </w:rPr>
+        <w:t>cv_image</w:t>
+      </w:r>
+      <w:proofErr w:type="spellEnd"/>
+      <w:r>
+        <w:rPr>
+          <w:sz w:val="24"/>
+          <w:szCs w:val="24"/>
+        </w:rPr>
+        <w:t>)</w:t>
+      </w:r>
+    </w:p>
+    <w:p>
+      <w:pPr>
+        <w:pStyle w:val="ListParagraph"/>
+        <w:numPr>
+          <w:ilvl w:val="0"/>
+          <w:numId w:val="1"/>
+        </w:numPr>
+        <w:rPr>
+          <w:sz w:val="24"/>
+          <w:szCs w:val="24"/>
+        </w:rPr>
+      </w:pPr>
+      <w:r>
+        <w:rPr>
+          <w:sz w:val="24"/>
+          <w:szCs w:val="24"/>
+        </w:rPr>
+        <w:t xml:space="preserve">Uses the camera matrix and distortion coefficients to </w:t>
+      </w:r>
+      <w:proofErr w:type="spellStart"/>
+      <w:r>
+        <w:rPr>
+          <w:sz w:val="24"/>
+          <w:szCs w:val="24"/>
+        </w:rPr>
+        <w:t>undistort</w:t>
+      </w:r>
+      <w:proofErr w:type="spellEnd"/>
+      <w:r>
+        <w:rPr>
+          <w:sz w:val="24"/>
+          <w:szCs w:val="24"/>
+        </w:rPr>
+        <w:t xml:space="preserve"> the image (using </w:t>
+      </w:r>
+      <w:proofErr w:type="spellStart"/>
+      <w:r>
+        <w:rPr>
+          <w:sz w:val="24"/>
+          <w:szCs w:val="24"/>
+        </w:rPr>
+        <w:t>OpenCV</w:t>
+      </w:r>
+      <w:proofErr w:type="spellEnd"/>
+      <w:r>
+        <w:rPr>
+          <w:sz w:val="24"/>
+          <w:szCs w:val="24"/>
+        </w:rPr>
+        <w:t>)</w:t>
+      </w:r>
+    </w:p>
+    <w:p>
+      <w:pPr>
+        <w:pStyle w:val="ListParagraph"/>
+        <w:numPr>
+          <w:ilvl w:val="0"/>
+          <w:numId w:val="1"/>
+        </w:numPr>
+        <w:rPr>
+          <w:sz w:val="24"/>
+          <w:szCs w:val="24"/>
+        </w:rPr>
+      </w:pPr>
+      <w:r>
+        <w:rPr>
+          <w:sz w:val="24"/>
+          <w:szCs w:val="24"/>
+        </w:rPr>
+        <w:t>Returns the undistorted image</w:t>
+      </w:r>
+    </w:p>
+    <w:p>
+      <w:pPr>
+        <w:rPr>
+          <w:sz w:val="24"/>
+          <w:szCs w:val="24"/>
+        </w:rPr>
+      </w:pPr>
+      <w:proofErr w:type="spellStart"/>
+      <w:proofErr w:type="gramStart"/>
+      <w:r>
+        <w:rPr>
+          <w:sz w:val="24"/>
+          <w:szCs w:val="24"/>
+        </w:rPr>
+        <w:t>setImage</w:t>
+      </w:r>
+      <w:proofErr w:type="spellEnd"/>
+      <w:r>
+        <w:rPr>
+          <w:sz w:val="24"/>
+          <w:szCs w:val="24"/>
+        </w:rPr>
+        <w:t>(</w:t>
+      </w:r>
+      <w:proofErr w:type="gramEnd"/>
+      <w:r>
+        <w:rPr>
+          <w:sz w:val="24"/>
+          <w:szCs w:val="24"/>
+        </w:rPr>
+        <w:t xml:space="preserve">self, </w:t>
+      </w:r>
+      <w:proofErr w:type="spellStart"/>
+      <w:r>
+        <w:rPr>
+          <w:sz w:val="24"/>
+          <w:szCs w:val="24"/>
+        </w:rPr>
+        <w:t>cv_image</w:t>
+      </w:r>
+      <w:proofErr w:type="spellEnd"/>
+      <w:r>
+        <w:rPr>
+          <w:sz w:val="24"/>
+          <w:szCs w:val="24"/>
+        </w:rPr>
+        <w:t xml:space="preserve">, </w:t>
+      </w:r>
+      <w:proofErr w:type="spellStart"/>
+      <w:r>
+        <w:rPr>
+          <w:sz w:val="24"/>
+          <w:szCs w:val="24"/>
+        </w:rPr>
+        <w:t>undistort</w:t>
+      </w:r>
+      <w:proofErr w:type="spellEnd"/>
+      <w:r>
+        <w:rPr>
+          <w:sz w:val="24"/>
+          <w:szCs w:val="24"/>
+        </w:rPr>
+        <w:t>=True)</w:t>
+      </w:r>
+    </w:p>
+    <w:p>
+      <w:pPr>
+        <w:pStyle w:val="ListParagraph"/>
+        <w:numPr>
+          <w:ilvl w:val="0"/>
+          <w:numId w:val="1"/>
+        </w:numPr>
+        <w:rPr>
+          <w:sz w:val="24"/>
+          <w:szCs w:val="24"/>
+        </w:rPr>
+      </w:pPr>
+      <w:r>
+        <w:rPr>
+          <w:sz w:val="24"/>
+          <w:szCs w:val="24"/>
+        </w:rPr>
+        <w:t xml:space="preserve">Sets the processed Image to be </w:t>
+      </w:r>
+      <w:proofErr w:type="spellStart"/>
+      <w:r>
+        <w:rPr>
+          <w:sz w:val="24"/>
+          <w:szCs w:val="24"/>
+        </w:rPr>
+        <w:t>cv_image</w:t>
+      </w:r>
+      <w:proofErr w:type="spellEnd"/>
+      <w:r>
+        <w:rPr>
+          <w:sz w:val="24"/>
+          <w:szCs w:val="24"/>
+        </w:rPr>
+        <w:t xml:space="preserve">. This image is undistorted is </w:t>
+      </w:r>
+      <w:proofErr w:type="spellStart"/>
+      <w:r>
+        <w:rPr>
+          <w:sz w:val="24"/>
+          <w:szCs w:val="24"/>
+        </w:rPr>
+        <w:t>undistort</w:t>
+      </w:r>
+      <w:proofErr w:type="spellEnd"/>
+      <w:r>
+        <w:rPr>
+          <w:sz w:val="24"/>
+          <w:szCs w:val="24"/>
+        </w:rPr>
+        <w:t xml:space="preserve"> is True.</w:t>
+      </w:r>
+    </w:p>
+    <w:p>
+      <w:pPr>
+        <w:rPr>
+          <w:sz w:val="24"/>
+          <w:szCs w:val="24"/>
+        </w:rPr>
+      </w:pPr>
+      <w:proofErr w:type="spellStart"/>
+      <w:proofErr w:type="gramStart"/>
+      <w:r>
+        <w:rPr>
+          <w:sz w:val="24"/>
+          <w:szCs w:val="24"/>
+        </w:rPr>
+        <w:t>boxCordsToPose</w:t>
+      </w:r>
+      <w:proofErr w:type="spellEnd"/>
+      <w:r>
+        <w:rPr>
+          <w:sz w:val="24"/>
+          <w:szCs w:val="24"/>
+        </w:rPr>
+        <w:t>(</w:t>
+      </w:r>
+      <w:proofErr w:type="gramEnd"/>
+      <w:r>
+        <w:rPr>
+          <w:sz w:val="24"/>
+          <w:szCs w:val="24"/>
+        </w:rPr>
+        <w:t>self, box)</w:t>
+      </w:r>
+    </w:p>
+    <w:p>
+      <w:pPr>
+        <w:pStyle w:val="ListParagraph"/>
+        <w:numPr>
+          <w:ilvl w:val="0"/>
+          <w:numId w:val="1"/>
+        </w:numPr>
+        <w:rPr>
+          <w:sz w:val="24"/>
+          <w:szCs w:val="24"/>
+        </w:rPr>
+      </w:pPr>
+      <w:r>
+        <w:rPr>
+          <w:sz w:val="24"/>
+          <w:szCs w:val="24"/>
+        </w:rPr>
+        <w:t xml:space="preserve">Function used to convert the provided box cords (corners of the detected block) to real world coordinates by linearly scaling the image and </w:t>
+      </w:r>
+      <w:proofErr w:type="spellStart"/>
+      <w:r>
+        <w:rPr>
+          <w:sz w:val="24"/>
+          <w:szCs w:val="24"/>
+        </w:rPr>
+        <w:t>pixels_per_meter</w:t>
+      </w:r>
+      <w:proofErr w:type="spellEnd"/>
+      <w:r>
+        <w:rPr>
+          <w:sz w:val="24"/>
+          <w:szCs w:val="24"/>
+        </w:rPr>
+        <w:t xml:space="preserve"> value</w:t>
+      </w:r>
+    </w:p>
+    <w:p>
+      <w:pPr>
+        <w:rPr>
+          <w:sz w:val="24"/>
+          <w:szCs w:val="24"/>
+        </w:rPr>
+      </w:pPr>
+      <w:proofErr w:type="spellStart"/>
+      <w:proofErr w:type="gramStart"/>
+      <w:r>
+        <w:rPr>
+          <w:sz w:val="24"/>
+          <w:szCs w:val="24"/>
+        </w:rPr>
+        <w:t>findBlock</w:t>
+      </w:r>
+      <w:proofErr w:type="spellEnd"/>
+      <w:r>
+        <w:rPr>
+          <w:sz w:val="24"/>
+          <w:szCs w:val="24"/>
+        </w:rPr>
+        <w:t>(</w:t>
+      </w:r>
+      <w:proofErr w:type="gramEnd"/>
+      <w:r>
+        <w:rPr>
+          <w:sz w:val="24"/>
+          <w:szCs w:val="24"/>
+        </w:rPr>
+        <w:t>self, color)</w:t>
+      </w:r>
+    </w:p>
+    <w:p>
+      <w:pPr>
+        <w:pStyle w:val="ListParagraph"/>
+        <w:numPr>
+          <w:ilvl w:val="0"/>
+          <w:numId w:val="1"/>
+        </w:numPr>
+        <w:rPr>
+          <w:sz w:val="24"/>
+          <w:szCs w:val="24"/>
+        </w:rPr>
+      </w:pPr>
+      <w:r>
+        <w:rPr>
+          <w:sz w:val="24"/>
+          <w:szCs w:val="24"/>
+        </w:rPr>
+        <w:t>Main function used to find a block of a specified color. These colors are a string used to index the COLOR_RANGES dictionary which contains HSV ranges for each block color to be detected. Currently contains PURPLE, ORANGE, and GREEN</w:t>
+      </w:r>
+    </w:p>
+    <w:p>
+      <w:pPr>
+        <w:pStyle w:val="ListParagraph"/>
+        <w:numPr>
+          <w:ilvl w:val="0"/>
+          <w:numId w:val="1"/>
+        </w:numPr>
+        <w:rPr>
+          <w:sz w:val="24"/>
+          <w:szCs w:val="24"/>
+        </w:rPr>
+      </w:pPr>
+      <w:r>
+        <w:rPr>
+          <w:sz w:val="24"/>
+          <w:szCs w:val="24"/>
+        </w:rPr>
+        <w:t xml:space="preserve">This function outputs testCOLOR.png images and displays the image with block squares drawn on them onto </w:t>
+      </w:r>
+      <w:proofErr w:type="spellStart"/>
+      <w:r>
+        <w:rPr>
+          <w:sz w:val="24"/>
+          <w:szCs w:val="24"/>
+        </w:rPr>
+        <w:t>baxter’s</w:t>
+      </w:r>
+      <w:proofErr w:type="spellEnd"/>
+      <w:r>
+        <w:rPr>
+          <w:sz w:val="24"/>
+          <w:szCs w:val="24"/>
+        </w:rPr>
+        <w:t xml:space="preserve"> </w:t>
+      </w:r>
+      <w:proofErr w:type="spellStart"/>
+      <w:r>
+        <w:rPr>
+          <w:sz w:val="24"/>
+          <w:szCs w:val="24"/>
+        </w:rPr>
+        <w:t>xdisplay</w:t>
+      </w:r>
+      <w:proofErr w:type="spellEnd"/>
+      <w:r>
+        <w:rPr>
+          <w:sz w:val="24"/>
+          <w:szCs w:val="24"/>
+        </w:rPr>
+        <w:t xml:space="preserve"> by calling </w:t>
+      </w:r>
+      <w:proofErr w:type="spellStart"/>
+      <w:r>
+        <w:rPr>
+          <w:sz w:val="24"/>
+          <w:szCs w:val="24"/>
+        </w:rPr>
+        <w:t>self.displayImage</w:t>
+      </w:r>
+      <w:proofErr w:type="spellEnd"/>
+      <w:r>
+        <w:rPr>
+          <w:sz w:val="24"/>
+          <w:szCs w:val="24"/>
+        </w:rPr>
+        <w:t>().</w:t>
+      </w:r>
+    </w:p>
+    <w:p>
+      <w:pPr>
+        <w:pStyle w:val="ListParagraph"/>
+        <w:numPr>
+          <w:ilvl w:val="0"/>
+          <w:numId w:val="1"/>
+        </w:numPr>
+        <w:rPr>
+          <w:sz w:val="24"/>
+          <w:szCs w:val="24"/>
+        </w:rPr>
+      </w:pPr>
+      <w:r>
+        <w:rPr>
+          <w:sz w:val="24"/>
+          <w:szCs w:val="24"/>
+        </w:rPr>
+        <w:t>Returns the list of blocks (Block objects)</w:t>
+      </w:r>
+    </w:p>
+    <w:p>
+      <w:pPr>
+        <w:rPr>
+          <w:sz w:val="24"/>
+          <w:szCs w:val="24"/>
+        </w:rPr>
+      </w:pPr>
+      <w:proofErr w:type="spellStart"/>
+      <w:proofErr w:type="gramStart"/>
+      <w:r>
+        <w:rPr>
+          <w:sz w:val="24"/>
+          <w:szCs w:val="24"/>
+        </w:rPr>
+        <w:t>writeImage</w:t>
+      </w:r>
+      <w:proofErr w:type="spellEnd"/>
+      <w:r>
+        <w:rPr>
+          <w:sz w:val="24"/>
+          <w:szCs w:val="24"/>
+        </w:rPr>
+        <w:t>(</w:t>
+      </w:r>
+      <w:proofErr w:type="gramEnd"/>
+      <w:r>
+        <w:rPr>
+          <w:sz w:val="24"/>
+          <w:szCs w:val="24"/>
+        </w:rPr>
+        <w:t xml:space="preserve">self, </w:t>
+      </w:r>
+      <w:proofErr w:type="spellStart"/>
+      <w:r>
+        <w:rPr>
+          <w:sz w:val="24"/>
+          <w:szCs w:val="24"/>
+        </w:rPr>
+        <w:t>img</w:t>
+      </w:r>
+      <w:proofErr w:type="spellEnd"/>
+      <w:r>
+        <w:rPr>
+          <w:sz w:val="24"/>
+          <w:szCs w:val="24"/>
+        </w:rPr>
+        <w:t xml:space="preserve">=None, </w:t>
+      </w:r>
+      <w:proofErr w:type="spellStart"/>
+      <w:r>
+        <w:rPr>
+          <w:sz w:val="24"/>
+          <w:szCs w:val="24"/>
+        </w:rPr>
+        <w:t>fname</w:t>
+      </w:r>
+      <w:proofErr w:type="spellEnd"/>
+      <w:r>
+        <w:rPr>
+          <w:sz w:val="24"/>
+          <w:szCs w:val="24"/>
+        </w:rPr>
+        <w:t>=None)</w:t>
+      </w:r>
+    </w:p>
+    <w:p>
+      <w:pPr>
+        <w:pStyle w:val="ListParagraph"/>
+        <w:numPr>
+          <w:ilvl w:val="0"/>
+          <w:numId w:val="1"/>
+        </w:numPr>
+        <w:rPr>
+          <w:sz w:val="24"/>
+          <w:szCs w:val="24"/>
+        </w:rPr>
+      </w:pPr>
+      <w:r>
+        <w:rPr>
+          <w:sz w:val="24"/>
+          <w:szCs w:val="24"/>
+        </w:rPr>
+        <w:t xml:space="preserve">Writes a </w:t>
+      </w:r>
+      <w:proofErr w:type="spellStart"/>
+      <w:r>
+        <w:rPr>
+          <w:sz w:val="24"/>
+          <w:szCs w:val="24"/>
+        </w:rPr>
+        <w:t>cv_image</w:t>
+      </w:r>
+      <w:proofErr w:type="spellEnd"/>
+      <w:r>
+        <w:rPr>
+          <w:sz w:val="24"/>
+          <w:szCs w:val="24"/>
+        </w:rPr>
+        <w:t xml:space="preserve"> (</w:t>
+      </w:r>
+      <w:proofErr w:type="spellStart"/>
+      <w:r>
+        <w:rPr>
+          <w:sz w:val="24"/>
+          <w:szCs w:val="24"/>
+        </w:rPr>
+        <w:t>img</w:t>
+      </w:r>
+      <w:proofErr w:type="spellEnd"/>
+      <w:r>
+        <w:rPr>
+          <w:sz w:val="24"/>
+          <w:szCs w:val="24"/>
+        </w:rPr>
+        <w:t>) to a file (</w:t>
+      </w:r>
+      <w:proofErr w:type="spellStart"/>
+      <w:r>
+        <w:rPr>
+          <w:sz w:val="24"/>
+          <w:szCs w:val="24"/>
+        </w:rPr>
+        <w:t>fname</w:t>
+      </w:r>
+      <w:proofErr w:type="spellEnd"/>
+      <w:r>
+        <w:rPr>
+          <w:sz w:val="24"/>
+          <w:szCs w:val="24"/>
+        </w:rPr>
+        <w:t>, default is ‘test.png’)</w:t>
+      </w:r>
+    </w:p>
+    <w:p>
+      <w:pPr>
+        <w:rPr>
+          <w:sz w:val="24"/>
+          <w:szCs w:val="24"/>
+        </w:rPr>
+      </w:pPr>
+      <w:proofErr w:type="spellStart"/>
+      <w:proofErr w:type="gramStart"/>
+      <w:r>
+        <w:rPr>
+          <w:sz w:val="24"/>
+          <w:szCs w:val="24"/>
+        </w:rPr>
+        <w:t>displayImage</w:t>
+      </w:r>
+      <w:proofErr w:type="spellEnd"/>
+      <w:r>
+        <w:rPr>
+          <w:sz w:val="24"/>
+          <w:szCs w:val="24"/>
+        </w:rPr>
+        <w:t>(</w:t>
+      </w:r>
+      <w:proofErr w:type="gramEnd"/>
+      <w:r>
+        <w:rPr>
+          <w:sz w:val="24"/>
+          <w:szCs w:val="24"/>
+        </w:rPr>
+        <w:t xml:space="preserve">self, </w:t>
+      </w:r>
+      <w:proofErr w:type="spellStart"/>
+      <w:r>
+        <w:rPr>
+          <w:sz w:val="24"/>
+          <w:szCs w:val="24"/>
+        </w:rPr>
+        <w:t>img</w:t>
+      </w:r>
+      <w:proofErr w:type="spellEnd"/>
+      <w:r>
+        <w:rPr>
+          <w:sz w:val="24"/>
+          <w:szCs w:val="24"/>
+        </w:rPr>
+        <w:t>, encoding)</w:t>
+      </w:r>
+    </w:p>
+    <w:p>
+      <w:pPr>
+        <w:pStyle w:val="ListParagraph"/>
+        <w:numPr>
+          <w:ilvl w:val="0"/>
+          <w:numId w:val="1"/>
+        </w:numPr>
+        <w:rPr>
+          <w:sz w:val="24"/>
+          <w:szCs w:val="24"/>
+        </w:rPr>
+      </w:pPr>
+      <w:r>
+        <w:rPr>
+          <w:sz w:val="24"/>
+          <w:szCs w:val="24"/>
+        </w:rPr>
+        <w:t xml:space="preserve">Displays an image on Baxter’s </w:t>
+      </w:r>
+      <w:proofErr w:type="spellStart"/>
+      <w:r>
+        <w:rPr>
+          <w:sz w:val="24"/>
+          <w:szCs w:val="24"/>
+        </w:rPr>
+        <w:t>xdisplay</w:t>
+      </w:r>
+      <w:proofErr w:type="spellEnd"/>
+      <w:r>
+        <w:rPr>
+          <w:sz w:val="24"/>
+          <w:szCs w:val="24"/>
+        </w:rPr>
+        <w:t>.</w:t>
+      </w:r>
+    </w:p>
+    <w:p>
+      <w:pPr>
+        <w:pStyle w:val="ListParagraph"/>
+        <w:numPr>
+          <w:ilvl w:val="0"/>
+          <w:numId w:val="1"/>
+        </w:numPr>
+        <w:rPr>
+          <w:sz w:val="24"/>
+          <w:szCs w:val="24"/>
+        </w:rPr>
+      </w:pPr>
+      <w:r>
+        <w:rPr>
+          <w:sz w:val="24"/>
+          <w:szCs w:val="24"/>
+        </w:rPr>
+        <w:t xml:space="preserve">This function is used by </w:t>
+      </w:r>
+      <w:proofErr w:type="spellStart"/>
+      <w:r>
+        <w:rPr>
+          <w:sz w:val="24"/>
+          <w:szCs w:val="24"/>
+        </w:rPr>
+        <w:t>findBlock</w:t>
+      </w:r>
+      <w:proofErr w:type="spellEnd"/>
+      <w:r>
+        <w:rPr>
+          <w:sz w:val="24"/>
+          <w:szCs w:val="24"/>
+        </w:rPr>
+        <w:t>() to display the image with detected blocks</w:t>
+      </w:r>
+    </w:p>
+    <w:p>
+      <w:pPr>
+        <w:rPr>
+          <w:sz w:val="24"/>
+          <w:szCs w:val="24"/>
+        </w:rPr>
+      </w:pPr>
+      <w:proofErr w:type="spellStart"/>
+      <w:proofErr w:type="gramStart"/>
+      <w:r>
+        <w:rPr>
+          <w:sz w:val="24"/>
+          <w:szCs w:val="24"/>
+        </w:rPr>
+        <w:t>inRange</w:t>
+      </w:r>
+      <w:proofErr w:type="spellEnd"/>
+      <w:r>
+        <w:rPr>
+          <w:sz w:val="24"/>
+          <w:szCs w:val="24"/>
+        </w:rPr>
+        <w:t>(</w:t>
+      </w:r>
+      <w:proofErr w:type="gramEnd"/>
+      <w:r>
+        <w:rPr>
+          <w:sz w:val="24"/>
+          <w:szCs w:val="24"/>
+        </w:rPr>
+        <w:t xml:space="preserve">self, </w:t>
+      </w:r>
+      <w:proofErr w:type="spellStart"/>
+      <w:r>
+        <w:rPr>
+          <w:sz w:val="24"/>
+          <w:szCs w:val="24"/>
+        </w:rPr>
+        <w:t>img</w:t>
+      </w:r>
+      <w:proofErr w:type="spellEnd"/>
+      <w:r>
+        <w:rPr>
+          <w:sz w:val="24"/>
+          <w:szCs w:val="24"/>
+        </w:rPr>
+        <w:t>, low, high)</w:t>
+      </w:r>
+    </w:p>
+    <w:p>
+      <w:pPr>
+        <w:pStyle w:val="ListParagraph"/>
+        <w:numPr>
+          <w:ilvl w:val="0"/>
+          <w:numId w:val="1"/>
+        </w:numPr>
+        <w:rPr>
+          <w:sz w:val="24"/>
+          <w:szCs w:val="24"/>
+        </w:rPr>
+      </w:pPr>
+      <w:r>
+        <w:rPr>
+          <w:sz w:val="24"/>
+          <w:szCs w:val="24"/>
+        </w:rPr>
+        <w:t xml:space="preserve">Detects the blocks in the desired range using cv2.inRange but also allows for negative numbers so that they wrap and </w:t>
+      </w:r>
+      <w:proofErr w:type="spellStart"/>
+      <w:r>
+        <w:rPr>
+          <w:sz w:val="24"/>
+          <w:szCs w:val="24"/>
+        </w:rPr>
+        <w:t>bitwise_or</w:t>
+      </w:r>
+      <w:proofErr w:type="spellEnd"/>
+      <w:r>
+        <w:rPr>
+          <w:sz w:val="24"/>
+          <w:szCs w:val="24"/>
+        </w:rPr>
+        <w:t xml:space="preserve"> the results to combine them.</w:t>
+      </w:r>
+    </w:p>
+    <w:p>
+      <w:pPr>
         <w:rPr>
           <w:b/>
           <w:sz w:val="28"/>
           <w:szCs w:val="28"/>
         </w:rPr>
-        <w:t>Image Processor</w:t>
-      </w:r>
+      </w:pPr>
       <w:r>
         <w:rPr>
           <w:b/>
           <w:sz w:val="28"/>
           <w:szCs w:val="28"/>
         </w:rPr>
-        <w:t xml:space="preserve"> Class</w:t>
+        <w:t>Block Class</w:t>
       </w:r>
     </w:p>
     <w:p>
@@ -1401,77 +3723,78 @@
     <w:p>
       <w:pPr>
         <w:rPr>
-          <w:b/>
-          <w:sz w:val="24"/>
-          <w:szCs w:val="24"/>
-        </w:rPr>
-      </w:pPr>
-      <w:r>
-        <w:rPr>
-          <w:b/>
-          <w:sz w:val="24"/>
-          <w:szCs w:val="24"/>
-        </w:rPr>
-        <w:t>Methods</w:t>
-      </w:r>
-    </w:p>
-    <w:p>
-      <w:pPr>
-        <w:rPr>
-          <w:b/>
-          <w:sz w:val="28"/>
-          <w:szCs w:val="28"/>
-        </w:rPr>
-      </w:pPr>
-      <w:r>
-        <w:rPr>
-          <w:b/>
-          <w:sz w:val="28"/>
-          <w:szCs w:val="28"/>
-        </w:rPr>
-        <w:t>Block</w:t>
-      </w:r>
-      <w:r>
-        <w:rPr>
-          <w:b/>
-          <w:sz w:val="28"/>
-          <w:szCs w:val="28"/>
-        </w:rPr>
-        <w:t xml:space="preserve"> Class</w:t>
-      </w:r>
-    </w:p>
-    <w:p>
-      <w:pPr>
-        <w:rPr>
-          <w:b/>
-          <w:sz w:val="24"/>
-          <w:szCs w:val="24"/>
-        </w:rPr>
-      </w:pPr>
-      <w:r>
-        <w:rPr>
-          <w:b/>
-          <w:sz w:val="24"/>
-          <w:szCs w:val="24"/>
-        </w:rPr>
-        <w:t>Attributes</w:t>
-      </w:r>
-    </w:p>
-    <w:p>
-      <w:pPr>
-        <w:rPr>
-          <w:b/>
-          <w:sz w:val="24"/>
-          <w:szCs w:val="24"/>
-        </w:rPr>
-      </w:pPr>
-      <w:r>
-        <w:rPr>
-          <w:b/>
-          <w:sz w:val="24"/>
-          <w:szCs w:val="24"/>
-        </w:rPr>
-        <w:t>Methods</w:t>
+          <w:sz w:val="24"/>
+          <w:szCs w:val="24"/>
+        </w:rPr>
+      </w:pPr>
+      <w:proofErr w:type="gramStart"/>
+      <w:r>
+        <w:rPr>
+          <w:sz w:val="24"/>
+          <w:szCs w:val="24"/>
+        </w:rPr>
+        <w:t>color</w:t>
+      </w:r>
+      <w:proofErr w:type="gramEnd"/>
+      <w:r>
+        <w:rPr>
+          <w:sz w:val="24"/>
+          <w:szCs w:val="24"/>
+        </w:rPr>
+        <w:t xml:space="preserve"> – A string of the block’s color</w:t>
+      </w:r>
+      <w:bookmarkStart w:id="0" w:name="_GoBack"/>
+      <w:bookmarkEnd w:id="0"/>
+    </w:p>
+    <w:p>
+      <w:pPr>
+        <w:rPr>
+          <w:sz w:val="24"/>
+          <w:szCs w:val="24"/>
+        </w:rPr>
+      </w:pPr>
+      <w:proofErr w:type="gramStart"/>
+      <w:r>
+        <w:rPr>
+          <w:sz w:val="24"/>
+          <w:szCs w:val="24"/>
+        </w:rPr>
+        <w:lastRenderedPageBreak/>
+        <w:t>pose</w:t>
+      </w:r>
+      <w:proofErr w:type="gramEnd"/>
+      <w:r>
+        <w:rPr>
+          <w:sz w:val="24"/>
+          <w:szCs w:val="24"/>
+        </w:rPr>
+        <w:t xml:space="preserve"> – The pose that this block is located at</w:t>
+      </w:r>
+    </w:p>
+    <w:p>
+      <w:pPr>
+        <w:rPr>
+          <w:sz w:val="24"/>
+          <w:szCs w:val="24"/>
+        </w:rPr>
+      </w:pPr>
+      <w:proofErr w:type="spellStart"/>
+      <w:proofErr w:type="gramStart"/>
+      <w:r>
+        <w:rPr>
+          <w:sz w:val="24"/>
+          <w:szCs w:val="24"/>
+        </w:rPr>
+        <w:t>coord</w:t>
+      </w:r>
+      <w:proofErr w:type="spellEnd"/>
+      <w:proofErr w:type="gramEnd"/>
+      <w:r>
+        <w:rPr>
+          <w:sz w:val="24"/>
+          <w:szCs w:val="24"/>
+        </w:rPr>
+        <w:t xml:space="preserve"> –The image coordinates of the corners of the block.</w:t>
       </w:r>
     </w:p>
     <w:p>
@@ -1524,7 +3847,7 @@
         <w:rFonts w:ascii="Calibri" w:eastAsiaTheme="minorHAnsi" w:hAnsi="Calibri" w:cstheme="minorBidi" w:hint="default"/>
       </w:rPr>
     </w:lvl>
-    <w:lvl w:ilvl="1" w:tplc="04090003" w:tentative="1">
+    <w:lvl w:ilvl="1" w:tplc="04090003">
       <w:start w:val="1"/>
       <w:numFmt w:val="bullet"/>
       <w:lvlText w:val="o"/>

</xml_diff>

<commit_message>
Missed a link in documentation
Added link to Rethink Robotics Wiki
</commit_message>
<xml_diff>
--- a/ClassDocumentation.docx
+++ b/ClassDocumentation.docx
@@ -56,6 +56,11 @@
       <w:r>
         <w:t xml:space="preserve">mputer for use with Baxter: </w:t>
       </w:r>
+      <w:r>
+        <w:t>https://github.com/RethinkRobotics/sdk-docs/wiki</w:t>
+      </w:r>
+      <w:bookmarkStart w:id="0" w:name="_GoBack"/>
+      <w:bookmarkEnd w:id="0"/>
     </w:p>
     <w:p>
       <w:r>
@@ -469,7 +474,6 @@
           <w:sz w:val="24"/>
           <w:szCs w:val="24"/>
         </w:rPr>
-        <w:lastRenderedPageBreak/>
         <w:t>Methods</w:t>
       </w:r>
     </w:p>
@@ -3743,8 +3747,6 @@
         </w:rPr>
         <w:t xml:space="preserve"> – A string of the block’s color</w:t>
       </w:r>
-      <w:bookmarkStart w:id="0" w:name="_GoBack"/>
-      <w:bookmarkEnd w:id="0"/>
     </w:p>
     <w:p>
       <w:pPr>

</xml_diff>